<commit_message>
chore: Fix whitespace issue in Trabalho 1 - Diagramas - Resolvido.docx
</commit_message>
<xml_diff>
--- a/2 Semestre/Tarefa 1/Trabalho 1 - Diagramas - Resolvido.docx
+++ b/2 Semestre/Tarefa 1/Trabalho 1 - Diagramas - Resolvido.docx
@@ -13,7 +13,7 @@
           <w:noProof/>
         </w:rPr>
         <w:drawing>
-          <wp:anchor distT="0" distB="0" distL="0" distR="0" simplePos="0" relativeHeight="251657216" behindDoc="0" locked="0" layoutInCell="1" allowOverlap="1" wp14:anchorId="274201ED" wp14:editId="2A509D91">
+          <wp:anchor distT="0" distB="0" distL="0" distR="0" simplePos="0" relativeHeight="251657216" behindDoc="0" locked="0" layoutInCell="1" allowOverlap="1" wp14:anchorId="274201ED" wp14:editId="23A37864">
             <wp:simplePos x="0" y="0"/>
             <wp:positionH relativeFrom="page">
               <wp:posOffset>5019675</wp:posOffset>
@@ -1895,17 +1895,14 @@
         <w:tabs>
           <w:tab w:val="left" w:pos="2127"/>
         </w:tabs>
-        <w:ind w:left="426"/>
-      </w:pPr>
-      <w:r>
-        <w:rPr>
-          <w:noProof/>
-        </w:rPr>
+        <w:ind w:left="284"/>
+      </w:pPr>
+      <w:r>
         <w:drawing>
-          <wp:inline distT="0" distB="0" distL="0" distR="0" wp14:anchorId="6DEFA3C3" wp14:editId="5D0E8F4B">
-            <wp:extent cx="5575300" cy="2609215"/>
-            <wp:effectExtent l="0" t="0" r="6350" b="635"/>
-            <wp:docPr id="4" name="Imagem 4"/>
+          <wp:inline distT="0" distB="0" distL="0" distR="0" wp14:anchorId="7A9A7035" wp14:editId="2A3770C2">
+            <wp:extent cx="5575300" cy="2764790"/>
+            <wp:effectExtent l="0" t="0" r="6350" b="0"/>
+            <wp:docPr id="13" name="Imagem 13"/>
             <wp:cNvGraphicFramePr>
               <a:graphicFrameLocks xmlns:a="http://schemas.openxmlformats.org/drawingml/2006/main" noChangeAspect="1"/>
             </wp:cNvGraphicFramePr>
@@ -1913,36 +1910,23 @@
               <a:graphicData uri="http://schemas.openxmlformats.org/drawingml/2006/picture">
                 <pic:pic xmlns:pic="http://schemas.openxmlformats.org/drawingml/2006/picture">
                   <pic:nvPicPr>
-                    <pic:cNvPr id="0" name="Picture 5"/>
-                    <pic:cNvPicPr>
-                      <a:picLocks noChangeAspect="1" noChangeArrowheads="1"/>
-                    </pic:cNvPicPr>
+                    <pic:cNvPr id="1" name=""/>
+                    <pic:cNvPicPr/>
                   </pic:nvPicPr>
                   <pic:blipFill>
-                    <a:blip r:embed="rId7">
-                      <a:extLst>
-                        <a:ext uri="{28A0092B-C50C-407E-A947-70E740481C1C}">
-                          <a14:useLocalDpi xmlns:a14="http://schemas.microsoft.com/office/drawing/2010/main" val="0"/>
-                        </a:ext>
-                      </a:extLst>
-                    </a:blip>
-                    <a:srcRect/>
+                    <a:blip r:embed="rId7"/>
                     <a:stretch>
                       <a:fillRect/>
                     </a:stretch>
                   </pic:blipFill>
-                  <pic:spPr bwMode="auto">
+                  <pic:spPr>
                     <a:xfrm>
                       <a:off x="0" y="0"/>
-                      <a:ext cx="5575300" cy="2609215"/>
+                      <a:ext cx="5575300" cy="2764790"/>
                     </a:xfrm>
                     <a:prstGeom prst="rect">
                       <a:avLst/>
                     </a:prstGeom>
-                    <a:noFill/>
-                    <a:ln>
-                      <a:noFill/>
-                    </a:ln>
                   </pic:spPr>
                 </pic:pic>
               </a:graphicData>
@@ -1986,13 +1970,7 @@
           <w:color w:val="333333"/>
         </w:rPr>
         <w:lastRenderedPageBreak/>
-        <w:t>D</w:t>
-      </w:r>
-      <w:r>
-        <w:rPr>
-          <w:color w:val="333333"/>
-        </w:rPr>
-        <w:t>iagrama</w:t>
+        <w:t>Diagrama</w:t>
       </w:r>
       <w:r>
         <w:rPr>
@@ -2300,14 +2278,11 @@
         <w:jc w:val="center"/>
       </w:pPr>
       <w:r>
-        <w:rPr>
-          <w:noProof/>
-        </w:rPr>
         <w:drawing>
-          <wp:inline distT="0" distB="0" distL="0" distR="0" wp14:anchorId="5DFD1E12" wp14:editId="4095254F">
-            <wp:extent cx="5575300" cy="4977130"/>
-            <wp:effectExtent l="0" t="0" r="6350" b="0"/>
-            <wp:docPr id="5" name="Imagem 5"/>
+          <wp:inline distT="0" distB="0" distL="0" distR="0" wp14:anchorId="007B5153" wp14:editId="15EB9B7F">
+            <wp:extent cx="4772025" cy="6572250"/>
+            <wp:effectExtent l="0" t="0" r="9525" b="0"/>
+            <wp:docPr id="12" name="Imagem 12"/>
             <wp:cNvGraphicFramePr>
               <a:graphicFrameLocks xmlns:a="http://schemas.openxmlformats.org/drawingml/2006/main" noChangeAspect="1"/>
             </wp:cNvGraphicFramePr>
@@ -2315,36 +2290,23 @@
               <a:graphicData uri="http://schemas.openxmlformats.org/drawingml/2006/picture">
                 <pic:pic xmlns:pic="http://schemas.openxmlformats.org/drawingml/2006/picture">
                   <pic:nvPicPr>
-                    <pic:cNvPr id="0" name="Picture 7"/>
-                    <pic:cNvPicPr>
-                      <a:picLocks noChangeAspect="1" noChangeArrowheads="1"/>
-                    </pic:cNvPicPr>
+                    <pic:cNvPr id="1" name=""/>
+                    <pic:cNvPicPr/>
                   </pic:nvPicPr>
                   <pic:blipFill>
-                    <a:blip r:embed="rId8">
-                      <a:extLst>
-                        <a:ext uri="{28A0092B-C50C-407E-A947-70E740481C1C}">
-                          <a14:useLocalDpi xmlns:a14="http://schemas.microsoft.com/office/drawing/2010/main" val="0"/>
-                        </a:ext>
-                      </a:extLst>
-                    </a:blip>
-                    <a:srcRect/>
+                    <a:blip r:embed="rId8"/>
                     <a:stretch>
                       <a:fillRect/>
                     </a:stretch>
                   </pic:blipFill>
-                  <pic:spPr bwMode="auto">
+                  <pic:spPr>
                     <a:xfrm>
                       <a:off x="0" y="0"/>
-                      <a:ext cx="5575300" cy="4977130"/>
+                      <a:ext cx="4772025" cy="6572250"/>
                     </a:xfrm>
                     <a:prstGeom prst="rect">
                       <a:avLst/>
                     </a:prstGeom>
-                    <a:noFill/>
-                    <a:ln>
-                      <a:noFill/>
-                    </a:ln>
                   </pic:spPr>
                 </pic:pic>
               </a:graphicData>
@@ -2458,13 +2420,7 @@
         <w:rPr>
           <w:color w:val="333333"/>
         </w:rPr>
-        <w:t>D</w:t>
-      </w:r>
-      <w:r>
-        <w:rPr>
-          <w:color w:val="333333"/>
-        </w:rPr>
-        <w:t>iagrama</w:t>
+        <w:t>Diagrama</w:t>
       </w:r>
       <w:r>
         <w:rPr>
@@ -3538,14 +3494,11 @@
         <w:jc w:val="center"/>
       </w:pPr>
       <w:r>
-        <w:rPr>
-          <w:noProof/>
-        </w:rPr>
         <w:drawing>
-          <wp:inline distT="0" distB="0" distL="0" distR="0" wp14:anchorId="6B3250F4" wp14:editId="580E195D">
-            <wp:extent cx="5575300" cy="2769235"/>
-            <wp:effectExtent l="0" t="0" r="6350" b="0"/>
-            <wp:docPr id="2" name="Imagem 2"/>
+          <wp:inline distT="0" distB="0" distL="0" distR="0" wp14:anchorId="77AAAF6E" wp14:editId="64E43638">
+            <wp:extent cx="5575300" cy="2607310"/>
+            <wp:effectExtent l="0" t="0" r="6350" b="2540"/>
+            <wp:docPr id="16" name="Imagem 16"/>
             <wp:cNvGraphicFramePr>
               <a:graphicFrameLocks xmlns:a="http://schemas.openxmlformats.org/drawingml/2006/main" noChangeAspect="1"/>
             </wp:cNvGraphicFramePr>
@@ -3553,36 +3506,23 @@
               <a:graphicData uri="http://schemas.openxmlformats.org/drawingml/2006/picture">
                 <pic:pic xmlns:pic="http://schemas.openxmlformats.org/drawingml/2006/picture">
                   <pic:nvPicPr>
-                    <pic:cNvPr id="0" name="Picture 1"/>
-                    <pic:cNvPicPr>
-                      <a:picLocks noChangeAspect="1" noChangeArrowheads="1"/>
-                    </pic:cNvPicPr>
+                    <pic:cNvPr id="1" name=""/>
+                    <pic:cNvPicPr/>
                   </pic:nvPicPr>
                   <pic:blipFill>
-                    <a:blip r:embed="rId9">
-                      <a:extLst>
-                        <a:ext uri="{28A0092B-C50C-407E-A947-70E740481C1C}">
-                          <a14:useLocalDpi xmlns:a14="http://schemas.microsoft.com/office/drawing/2010/main" val="0"/>
-                        </a:ext>
-                      </a:extLst>
-                    </a:blip>
-                    <a:srcRect/>
+                    <a:blip r:embed="rId9"/>
                     <a:stretch>
                       <a:fillRect/>
                     </a:stretch>
                   </pic:blipFill>
-                  <pic:spPr bwMode="auto">
+                  <pic:spPr>
                     <a:xfrm>
                       <a:off x="0" y="0"/>
-                      <a:ext cx="5575300" cy="2769235"/>
+                      <a:ext cx="5575300" cy="2607310"/>
                     </a:xfrm>
                     <a:prstGeom prst="rect">
                       <a:avLst/>
                     </a:prstGeom>
-                    <a:noFill/>
-                    <a:ln>
-                      <a:noFill/>
-                    </a:ln>
                   </pic:spPr>
                 </pic:pic>
               </a:graphicData>
@@ -3626,13 +3566,7 @@
           <w:color w:val="333333"/>
         </w:rPr>
         <w:lastRenderedPageBreak/>
-        <w:t>D</w:t>
-      </w:r>
-      <w:r>
-        <w:rPr>
-          <w:color w:val="333333"/>
-        </w:rPr>
-        <w:t>iagrama</w:t>
+        <w:t>Diagrama</w:t>
       </w:r>
       <w:r>
         <w:rPr>
@@ -3922,14 +3856,11 @@
         <w:jc w:val="center"/>
       </w:pPr>
       <w:r>
-        <w:rPr>
-          <w:noProof/>
-        </w:rPr>
         <w:drawing>
-          <wp:inline distT="0" distB="0" distL="0" distR="0" wp14:anchorId="1BB94E57" wp14:editId="5D7CE06E">
-            <wp:extent cx="5575300" cy="6509385"/>
-            <wp:effectExtent l="0" t="0" r="6350" b="5715"/>
-            <wp:docPr id="3" name="Imagem 3"/>
+          <wp:inline distT="0" distB="0" distL="0" distR="0" wp14:anchorId="4B4D1EDA" wp14:editId="0A2C77E7">
+            <wp:extent cx="5575300" cy="4993640"/>
+            <wp:effectExtent l="0" t="0" r="6350" b="0"/>
+            <wp:docPr id="14" name="Imagem 14"/>
             <wp:cNvGraphicFramePr>
               <a:graphicFrameLocks xmlns:a="http://schemas.openxmlformats.org/drawingml/2006/main" noChangeAspect="1"/>
             </wp:cNvGraphicFramePr>
@@ -3937,36 +3868,23 @@
               <a:graphicData uri="http://schemas.openxmlformats.org/drawingml/2006/picture">
                 <pic:pic xmlns:pic="http://schemas.openxmlformats.org/drawingml/2006/picture">
                   <pic:nvPicPr>
-                    <pic:cNvPr id="0" name="Picture 3"/>
-                    <pic:cNvPicPr>
-                      <a:picLocks noChangeAspect="1" noChangeArrowheads="1"/>
-                    </pic:cNvPicPr>
+                    <pic:cNvPr id="1" name=""/>
+                    <pic:cNvPicPr/>
                   </pic:nvPicPr>
                   <pic:blipFill>
-                    <a:blip r:embed="rId10">
-                      <a:extLst>
-                        <a:ext uri="{28A0092B-C50C-407E-A947-70E740481C1C}">
-                          <a14:useLocalDpi xmlns:a14="http://schemas.microsoft.com/office/drawing/2010/main" val="0"/>
-                        </a:ext>
-                      </a:extLst>
-                    </a:blip>
-                    <a:srcRect/>
+                    <a:blip r:embed="rId10"/>
                     <a:stretch>
                       <a:fillRect/>
                     </a:stretch>
                   </pic:blipFill>
-                  <pic:spPr bwMode="auto">
+                  <pic:spPr>
                     <a:xfrm>
                       <a:off x="0" y="0"/>
-                      <a:ext cx="5575300" cy="6509385"/>
+                      <a:ext cx="5575300" cy="4993640"/>
                     </a:xfrm>
                     <a:prstGeom prst="rect">
                       <a:avLst/>
                     </a:prstGeom>
-                    <a:noFill/>
-                    <a:ln>
-                      <a:noFill/>
-                    </a:ln>
                   </pic:spPr>
                 </pic:pic>
               </a:graphicData>

</xml_diff>